<commit_message>
add zhijun's gm paper and update cv
</commit_message>
<xml_diff>
--- a/me/简历-夏清-2页.docx
+++ b/me/简历-夏清-2页.docx
@@ -1243,19 +1243,7 @@
         <w:rPr>
           <w:rFonts w:ascii="Times New Roman" w:hAnsi="Times New Roman" w:cs="Times New Roman"/>
         </w:rPr>
-        <w:t xml:space="preserve">+, </w:t>
-      </w:r>
-      <w:r>
-        <w:rPr>
-          <w:rFonts w:ascii="Times New Roman" w:hAnsi="Times New Roman" w:cs="Times New Roman"/>
-        </w:rPr>
-        <w:t>Matlab</w:t>
-      </w:r>
-      <w:r>
-        <w:rPr>
-          <w:rFonts w:ascii="Times New Roman" w:hAnsi="Times New Roman" w:cs="Times New Roman"/>
-        </w:rPr>
-        <w:t>, Python</w:t>
+        <w:t>+, Matlab, Python</w:t>
       </w:r>
       <w:r>
         <w:rPr>
@@ -2909,19 +2897,13 @@
         <w:rPr>
           <w:rFonts w:ascii="Times New Roman" w:hAnsi="Times New Roman" w:cs="Times New Roman" w:hint="eastAsia"/>
         </w:rPr>
-        <w:t>采用</w:t>
-      </w:r>
-      <w:r>
-        <w:rPr>
-          <w:rFonts w:ascii="Times New Roman" w:hAnsi="Times New Roman" w:cs="Times New Roman" w:hint="eastAsia"/>
-        </w:rPr>
         <w:t>SPH</w:t>
       </w:r>
       <w:r>
         <w:rPr>
           <w:rFonts w:ascii="Times New Roman" w:hAnsi="Times New Roman" w:cs="Times New Roman" w:hint="eastAsia"/>
         </w:rPr>
-        <w:t>方法仿真流体</w:t>
+        <w:t>仿真流体</w:t>
       </w:r>
       <w:r>
         <w:rPr>
@@ -2933,27 +2915,37 @@
         <w:rPr>
           <w:rFonts w:ascii="Times New Roman" w:hAnsi="Times New Roman" w:cs="Times New Roman" w:hint="eastAsia"/>
         </w:rPr>
-        <w:t>利用平滑后的粒子深度图近似流体</w:t>
-      </w:r>
-      <w:r>
-        <w:rPr>
-          <w:rFonts w:ascii="Times New Roman" w:hAnsi="Times New Roman" w:cs="Times New Roman" w:hint="eastAsia"/>
-        </w:rPr>
-        <w:t>表面，据此计算流体各种光学性质</w:t>
-      </w:r>
-    </w:p>
-    <w:p>
-      <w:pPr>
-        <w:ind w:left="420" w:firstLine="420"/>
-        <w:rPr>
-          <w:rFonts w:ascii="Times New Roman" w:hAnsi="Times New Roman" w:cs="Times New Roman"/>
-        </w:rPr>
-      </w:pPr>
-      <w:r>
-        <w:rPr>
-          <w:rFonts w:ascii="Times New Roman" w:hAnsi="Times New Roman" w:cs="Times New Roman" w:hint="eastAsia"/>
-        </w:rPr>
-        <w:t>根据表面深度图的时空分析添加水花、泡沫等以增强流体真实感</w:t>
+        <w:t>平滑粒子深度图近似流体</w:t>
+      </w:r>
+      <w:r>
+        <w:rPr>
+          <w:rFonts w:ascii="Times New Roman" w:hAnsi="Times New Roman" w:cs="Times New Roman" w:hint="eastAsia"/>
+        </w:rPr>
+        <w:t>表面</w:t>
+      </w:r>
+      <w:r>
+        <w:rPr>
+          <w:rFonts w:ascii="Times New Roman" w:hAnsi="Times New Roman" w:cs="Times New Roman" w:hint="eastAsia"/>
+        </w:rPr>
+        <w:t>，</w:t>
+      </w:r>
+      <w:r>
+        <w:rPr>
+          <w:rFonts w:ascii="Times New Roman" w:hAnsi="Times New Roman" w:cs="Times New Roman" w:hint="eastAsia"/>
+        </w:rPr>
+        <w:t>根据表面深度</w:t>
+      </w:r>
+      <w:r>
+        <w:rPr>
+          <w:rFonts w:ascii="Times New Roman" w:hAnsi="Times New Roman" w:cs="Times New Roman" w:hint="eastAsia"/>
+        </w:rPr>
+        <w:t>的时空分析添加水花、泡沫等</w:t>
+      </w:r>
+      <w:r>
+        <w:rPr>
+          <w:rFonts w:ascii="Times New Roman" w:hAnsi="Times New Roman" w:cs="Times New Roman" w:hint="eastAsia"/>
+        </w:rPr>
+        <w:t>效果</w:t>
       </w:r>
     </w:p>
     <w:p>
@@ -2995,22 +2987,18 @@
         </w:rPr>
         <w:t>模拟经皮冠状动脉介入手术（</w:t>
       </w:r>
-      <w:bookmarkStart w:id="5" w:name="OLE_LINK6"/>
-      <w:bookmarkStart w:id="6" w:name="OLE_LINK7"/>
-      <w:r>
-        <w:rPr>
-          <w:rFonts w:ascii="Times New Roman" w:hAnsi="Times New Roman" w:cs="Times New Roman"/>
-        </w:rPr>
-        <w:t>Percutaneous Coronary I</w:t>
-      </w:r>
-      <w:r>
-        <w:rPr>
-          <w:rFonts w:ascii="Times New Roman" w:hAnsi="Times New Roman" w:cs="Times New Roman"/>
-        </w:rPr>
-        <w:t>ntervention</w:t>
-      </w:r>
-      <w:bookmarkEnd w:id="5"/>
-      <w:bookmarkEnd w:id="6"/>
+      <w:r>
+        <w:rPr>
+          <w:rFonts w:ascii="Times New Roman" w:hAnsi="Times New Roman" w:cs="Times New Roman" w:hint="eastAsia"/>
+        </w:rPr>
+        <w:t>PCI</w:t>
+      </w:r>
+      <w:r>
+        <w:rPr>
+          <w:rFonts w:ascii="Times New Roman" w:hAnsi="Times New Roman" w:cs="Times New Roman" w:hint="eastAsia"/>
+        </w:rPr>
+        <w:t>）</w:t>
+      </w:r>
       <w:r>
         <w:rPr>
           <w:rFonts w:ascii="Times New Roman" w:hAnsi="Times New Roman" w:cs="Times New Roman" w:hint="eastAsia"/>
@@ -3021,27 +3009,13 @@
         <w:rPr>
           <w:rFonts w:ascii="Times New Roman" w:hAnsi="Times New Roman" w:cs="Times New Roman" w:hint="eastAsia"/>
         </w:rPr>
-        <w:t>PCI</w:t>
-      </w:r>
-      <w:r>
-        <w:rPr>
-          <w:rFonts w:ascii="Times New Roman" w:hAnsi="Times New Roman" w:cs="Times New Roman" w:hint="eastAsia"/>
-        </w:rPr>
-        <w:t>）全过程</w:t>
-      </w:r>
-    </w:p>
-    <w:p>
-      <w:pPr>
-        <w:ind w:left="420" w:firstLine="420"/>
-        <w:rPr>
-          <w:rFonts w:ascii="Times New Roman" w:hAnsi="Times New Roman" w:cs="Times New Roman"/>
-        </w:rPr>
-      </w:pPr>
-      <w:r>
-        <w:rPr>
-          <w:rFonts w:ascii="Times New Roman" w:hAnsi="Times New Roman" w:cs="Times New Roman" w:hint="eastAsia"/>
-        </w:rPr>
-        <w:t>模拟器包括了器官组织的变形，介入导丝和导管的模拟，</w:t>
+        <w:t>包括器官组织变形，介入导丝和导管</w:t>
+      </w:r>
+      <w:r>
+        <w:rPr>
+          <w:rFonts w:ascii="Times New Roman" w:hAnsi="Times New Roman" w:cs="Times New Roman" w:hint="eastAsia"/>
+        </w:rPr>
+        <w:t>模拟，</w:t>
       </w:r>
       <w:r>
         <w:rPr>
@@ -3088,27 +3062,6 @@
         <w:rPr>
           <w:rFonts w:ascii="Times New Roman" w:hAnsi="Times New Roman" w:cs="Times New Roman" w:hint="eastAsia"/>
         </w:rPr>
-        <w:t>首次将人的主观</w:t>
-      </w:r>
-      <w:r>
-        <w:rPr>
-          <w:rFonts w:ascii="Times New Roman" w:hAnsi="Times New Roman" w:cs="Times New Roman" w:hint="eastAsia"/>
-        </w:rPr>
-        <w:t>意图编码进三维模型特征提取当中</w:t>
-      </w:r>
-    </w:p>
-    <w:p>
-      <w:pPr>
-        <w:pStyle w:val="a4"/>
-        <w:ind w:left="840" w:firstLineChars="0" w:firstLine="0"/>
-        <w:rPr>
-          <w:rFonts w:ascii="Times New Roman" w:hAnsi="Times New Roman" w:cs="Times New Roman"/>
-        </w:rPr>
-      </w:pPr>
-      <w:r>
-        <w:rPr>
-          <w:rFonts w:ascii="Times New Roman" w:hAnsi="Times New Roman" w:cs="Times New Roman" w:hint="eastAsia"/>
-        </w:rPr>
         <w:t>采用随机森立建立模型上局部特征与兴趣点距离之间的映射关系，从而达到预测兴趣点的目的</w:t>
       </w:r>
     </w:p>
@@ -3144,22 +3097,25 @@
         <w:rPr>
           <w:rFonts w:ascii="Times New Roman" w:hAnsi="Times New Roman" w:cs="Times New Roman" w:hint="eastAsia"/>
         </w:rPr>
-        <w:t>首次将结构力学分析中广泛应用的模态分析引入三维模型的插值当中</w:t>
-      </w:r>
-    </w:p>
-    <w:p>
-      <w:pPr>
-        <w:pStyle w:val="a4"/>
-        <w:ind w:left="840" w:firstLineChars="0" w:firstLine="0"/>
-        <w:rPr>
-          <w:rFonts w:ascii="Times New Roman" w:hAnsi="Times New Roman" w:cs="Times New Roman"/>
-        </w:rPr>
-      </w:pPr>
-      <w:r>
-        <w:rPr>
-          <w:rFonts w:ascii="Times New Roman" w:hAnsi="Times New Roman" w:cs="Times New Roman" w:hint="eastAsia"/>
-        </w:rPr>
-        <w:t>将模型的变形空间限制到一个极低维的模态空间中，极大地加速了插值的计算速度</w:t>
+        <w:t>利用</w:t>
+      </w:r>
+      <w:r>
+        <w:rPr>
+          <w:rFonts w:ascii="Times New Roman" w:hAnsi="Times New Roman" w:cs="Times New Roman" w:hint="eastAsia"/>
+        </w:rPr>
+        <w:t>模态分析</w:t>
+      </w:r>
+      <w:r>
+        <w:rPr>
+          <w:rFonts w:ascii="Times New Roman" w:hAnsi="Times New Roman" w:cs="Times New Roman" w:hint="eastAsia"/>
+        </w:rPr>
+        <w:t>将模型的变形空间限制到</w:t>
+      </w:r>
+      <w:r>
+        <w:rPr>
+          <w:rFonts w:ascii="Times New Roman" w:hAnsi="Times New Roman" w:cs="Times New Roman" w:hint="eastAsia"/>
+        </w:rPr>
+        <w:t>极低维的模态空间中，极大地加速了插值的计算速度</w:t>
       </w:r>
     </w:p>
     <w:p>
@@ -3194,17 +3150,14 @@
         <w:rPr>
           <w:rFonts w:ascii="Times New Roman" w:hAnsi="Times New Roman" w:cs="Times New Roman" w:hint="eastAsia"/>
         </w:rPr>
-        <w:t>利用线性旋转不变坐标将三维模型转化到特征空间</w:t>
-      </w:r>
-    </w:p>
-    <w:p>
-      <w:pPr>
-        <w:pStyle w:val="a4"/>
-        <w:ind w:left="840" w:firstLineChars="0" w:firstLine="0"/>
-        <w:rPr>
-          <w:rFonts w:ascii="Times New Roman" w:hAnsi="Times New Roman" w:cs="Times New Roman"/>
-        </w:rPr>
-      </w:pPr>
+        <w:t>将三维模型转化到特征空间</w:t>
+      </w:r>
+      <w:r>
+        <w:rPr>
+          <w:rFonts w:ascii="Times New Roman" w:hAnsi="Times New Roman" w:cs="Times New Roman" w:hint="eastAsia"/>
+        </w:rPr>
+        <w:t>，</w:t>
+      </w:r>
       <w:r>
         <w:rPr>
           <w:rFonts w:ascii="Times New Roman" w:hAnsi="Times New Roman" w:cs="Times New Roman" w:hint="eastAsia"/>
@@ -3244,22 +3197,19 @@
         <w:rPr>
           <w:rFonts w:ascii="Times New Roman" w:hAnsi="Times New Roman" w:cs="Times New Roman" w:hint="eastAsia"/>
         </w:rPr>
-        <w:t>利用双调和距离场以一个中心点和一个距离阈值定义一个三维模型的局部区域</w:t>
-      </w:r>
-    </w:p>
-    <w:p>
-      <w:pPr>
-        <w:pStyle w:val="a4"/>
-        <w:ind w:left="839" w:firstLineChars="0" w:firstLine="0"/>
-        <w:rPr>
-          <w:rFonts w:ascii="Times New Roman" w:hAnsi="Times New Roman" w:cs="Times New Roman"/>
-        </w:rPr>
-      </w:pPr>
-      <w:r>
-        <w:rPr>
-          <w:rFonts w:ascii="Times New Roman" w:hAnsi="Times New Roman" w:cs="Times New Roman" w:hint="eastAsia"/>
-        </w:rPr>
-        <w:t>描述子由全局形状信息（距离分布直方图），特征结构关系（结构图谱）以及上下文信息（</w:t>
+        <w:t>利用双调和距离场以一个中心点和一个距离阈值定义一个三维模型的局部区域描</w:t>
+      </w:r>
+      <w:r>
+        <w:rPr>
+          <w:rFonts w:ascii="Times New Roman" w:hAnsi="Times New Roman" w:cs="Times New Roman" w:hint="eastAsia"/>
+        </w:rPr>
+        <w:t>，</w:t>
+      </w:r>
+      <w:r>
+        <w:rPr>
+          <w:rFonts w:ascii="Times New Roman" w:hAnsi="Times New Roman" w:cs="Times New Roman" w:hint="eastAsia"/>
+        </w:rPr>
+        <w:t>述子由全局形状信息（距离分布直方图），特征结构关系（结构图谱）以及上下文信息（</w:t>
       </w:r>
       <w:r>
         <w:rPr>
@@ -3345,7 +3295,24 @@
           <w:sz w:val="20"/>
           <w:szCs w:val="20"/>
         </w:rPr>
-        <w:t>, S. Li, H. Qin and A. Hao. Modal Space Subdivision for Physically-plausible 4D Shape Sequence Completion from Sparse Samples. The 23rd Pacific Conference on Computer Graphics and Applications</w:t>
+        <w:t>, S. Li</w:t>
+      </w:r>
+      <w:r>
+        <w:rPr>
+          <w:rFonts w:ascii="Times New Roman" w:hAnsi="Times New Roman" w:cs="Times New Roman" w:hint="eastAsia"/>
+          <w:sz w:val="20"/>
+          <w:szCs w:val="20"/>
+          <w:vertAlign w:val="superscript"/>
+        </w:rPr>
+        <w:t>*</w:t>
+      </w:r>
+      <w:r>
+        <w:rPr>
+          <w:rFonts w:ascii="Times New Roman" w:hAnsi="Times New Roman" w:cs="Times New Roman"/>
+          <w:sz w:val="20"/>
+          <w:szCs w:val="20"/>
+        </w:rPr>
+        <w:t>, H. Qin and A. Hao. Modal Space Subdivision for Physically-plausible 4D Shape Sequence Completion from Sparse Samples. The 23rd Pacific Conference on Computer Graphics and Applications</w:t>
       </w:r>
       <w:r>
         <w:rPr>
@@ -3408,7 +3375,24 @@
           <w:sz w:val="20"/>
           <w:szCs w:val="20"/>
         </w:rPr>
-        <w:t xml:space="preserve">L. Yang, S. Li, </w:t>
+        <w:t>L. Yang, S. Li</w:t>
+      </w:r>
+      <w:r>
+        <w:rPr>
+          <w:rFonts w:ascii="Times New Roman" w:hAnsi="Times New Roman" w:cs="Times New Roman" w:hint="eastAsia"/>
+          <w:sz w:val="20"/>
+          <w:szCs w:val="20"/>
+          <w:vertAlign w:val="superscript"/>
+        </w:rPr>
+        <w:t>*</w:t>
+      </w:r>
+      <w:r>
+        <w:rPr>
+          <w:rFonts w:ascii="Times New Roman" w:hAnsi="Times New Roman" w:cs="Times New Roman"/>
+          <w:sz w:val="20"/>
+          <w:szCs w:val="20"/>
+        </w:rPr>
+        <w:t xml:space="preserve">, </w:t>
       </w:r>
       <w:r>
         <w:rPr>
@@ -3489,7 +3473,24 @@
           <w:sz w:val="20"/>
           <w:szCs w:val="20"/>
         </w:rPr>
-        <w:t xml:space="preserve">Z. Xie, S. Li, </w:t>
+        <w:t>Z. Xie, S. Li</w:t>
+      </w:r>
+      <w:r>
+        <w:rPr>
+          <w:rFonts w:ascii="Times New Roman" w:hAnsi="Times New Roman" w:cs="Times New Roman" w:hint="eastAsia"/>
+          <w:sz w:val="20"/>
+          <w:szCs w:val="20"/>
+          <w:vertAlign w:val="superscript"/>
+        </w:rPr>
+        <w:t>*</w:t>
+      </w:r>
+      <w:r>
+        <w:rPr>
+          <w:rFonts w:ascii="Times New Roman" w:hAnsi="Times New Roman" w:cs="Times New Roman"/>
+          <w:sz w:val="20"/>
+          <w:szCs w:val="20"/>
+        </w:rPr>
+        <w:t xml:space="preserve">, </w:t>
       </w:r>
       <w:r>
         <w:rPr>
@@ -3547,23 +3548,15 @@
           <w:sz w:val="20"/>
           <w:szCs w:val="20"/>
         </w:rPr>
-        <w:t xml:space="preserve">. (EI </w:t>
-      </w:r>
-      <w:r>
-        <w:rPr>
-          <w:rFonts w:ascii="Times New Roman" w:hAnsi="Times New Roman" w:cs="Times New Roman" w:hint="eastAsia"/>
-          <w:sz w:val="20"/>
-          <w:szCs w:val="20"/>
-        </w:rPr>
-        <w:t>检索</w:t>
-      </w:r>
-      <w:r>
-        <w:rPr>
-          <w:rFonts w:ascii="Times New Roman" w:hAnsi="Times New Roman" w:cs="Times New Roman" w:hint="eastAsia"/>
-          <w:sz w:val="20"/>
-          <w:szCs w:val="20"/>
-        </w:rPr>
-        <w:t>, Best Paper Award</w:t>
+        <w:t>. (</w:t>
+      </w:r>
+      <w:r>
+        <w:rPr>
+          <w:rFonts w:ascii="Times New Roman" w:hAnsi="Times New Roman" w:cs="Times New Roman" w:hint="eastAsia"/>
+          <w:sz w:val="20"/>
+          <w:szCs w:val="20"/>
+        </w:rPr>
+        <w:t>Best Paper Award</w:t>
       </w:r>
       <w:r>
         <w:rPr>
@@ -3624,6 +3617,14 @@
       </w:r>
       <w:r>
         <w:rPr>
+          <w:rFonts w:ascii="Times New Roman" w:hAnsi="Times New Roman" w:cs="Times New Roman" w:hint="eastAsia"/>
+          <w:sz w:val="20"/>
+          <w:szCs w:val="20"/>
+        </w:rPr>
+        <w:t>*</w:t>
+      </w:r>
+      <w:r>
+        <w:rPr>
           <w:rFonts w:ascii="Times New Roman" w:hAnsi="Times New Roman" w:cs="Times New Roman"/>
           <w:sz w:val="20"/>
           <w:szCs w:val="20"/>
@@ -3636,23 +3637,31 @@
           <w:sz w:val="20"/>
           <w:szCs w:val="20"/>
         </w:rPr>
-        <w:t xml:space="preserve">. International Conference on Virtual Reality and Visualization (ICVRV 2017). (EI </w:t>
-      </w:r>
-      <w:r>
-        <w:rPr>
-          <w:rFonts w:ascii="Times New Roman" w:hAnsi="Times New Roman" w:cs="Times New Roman" w:hint="eastAsia"/>
-          <w:sz w:val="20"/>
-          <w:szCs w:val="20"/>
-        </w:rPr>
-        <w:t>检索，通讯作者</w:t>
-      </w:r>
-      <w:r>
-        <w:rPr>
-          <w:rFonts w:ascii="Times New Roman" w:hAnsi="Times New Roman" w:cs="Times New Roman"/>
-          <w:sz w:val="20"/>
-          <w:szCs w:val="20"/>
-        </w:rPr>
-        <w:t>)</w:t>
+        <w:t>. International Conference on Virtual Reality and Visualization (ICVRV 2017</w:t>
+      </w:r>
+      <w:r>
+        <w:rPr>
+          <w:rFonts w:ascii="Times New Roman" w:hAnsi="Times New Roman" w:cs="Times New Roman"/>
+          <w:sz w:val="20"/>
+          <w:szCs w:val="20"/>
+        </w:rPr>
+        <w:t xml:space="preserve">, </w:t>
+      </w:r>
+      <w:r>
+        <w:rPr>
+          <w:rFonts w:ascii="Times New Roman" w:hAnsi="Times New Roman" w:cs="Times New Roman" w:hint="eastAsia"/>
+          <w:sz w:val="20"/>
+          <w:szCs w:val="20"/>
+        </w:rPr>
+        <w:t>通讯作者</w:t>
+      </w:r>
+      <w:r>
+        <w:rPr>
+          <w:rFonts w:ascii="Times New Roman" w:hAnsi="Times New Roman" w:cs="Times New Roman"/>
+          <w:sz w:val="20"/>
+          <w:szCs w:val="20"/>
+        </w:rPr>
+        <w:t xml:space="preserve">). </w:t>
       </w:r>
     </w:p>
     <w:p>
@@ -3671,89 +3680,86 @@
       </w:pPr>
       <w:r>
         <w:rPr>
+          <w:rFonts w:ascii="Times New Roman" w:hAnsi="Times New Roman" w:cs="Times New Roman" w:hint="eastAsia"/>
+          <w:sz w:val="20"/>
+          <w:szCs w:val="20"/>
+        </w:rPr>
+        <w:t xml:space="preserve">C. </w:t>
+      </w:r>
+      <w:r>
+        <w:rPr>
+          <w:rFonts w:ascii="Times New Roman" w:hAnsi="Times New Roman" w:cs="Times New Roman"/>
+          <w:sz w:val="20"/>
+          <w:szCs w:val="20"/>
+        </w:rPr>
+        <w:t xml:space="preserve">Chen, </w:t>
+      </w:r>
+      <w:r>
+        <w:rPr>
           <w:rFonts w:ascii="Times New Roman" w:hAnsi="Times New Roman" w:cs="Times New Roman"/>
           <w:b/>
           <w:sz w:val="20"/>
           <w:szCs w:val="20"/>
           <w:u w:val="single"/>
         </w:rPr>
-        <w:t>Q</w:t>
-      </w:r>
-      <w:r>
-        <w:rPr>
-          <w:rFonts w:ascii="Times New Roman" w:hAnsi="Times New Roman" w:cs="Times New Roman" w:hint="eastAsia"/>
-          <w:b/>
-          <w:sz w:val="20"/>
-          <w:szCs w:val="20"/>
-          <w:u w:val="single"/>
-        </w:rPr>
-        <w:t>. Xia</w:t>
-      </w:r>
-      <w:r>
-        <w:rPr>
-          <w:rFonts w:ascii="Times New Roman" w:hAnsi="Times New Roman" w:cs="Times New Roman" w:hint="eastAsia"/>
-          <w:sz w:val="20"/>
-          <w:szCs w:val="20"/>
-        </w:rPr>
-        <w:t xml:space="preserve">, C. Chen, S. </w:t>
-      </w:r>
-      <w:r>
-        <w:rPr>
-          <w:rFonts w:ascii="Times New Roman" w:hAnsi="Times New Roman" w:cs="Times New Roman"/>
-          <w:sz w:val="20"/>
-          <w:szCs w:val="20"/>
-        </w:rPr>
-        <w:t xml:space="preserve">Li, A. Hao and H. Qin. </w:t>
-      </w:r>
-      <w:r>
-        <w:rPr>
-          <w:rFonts w:ascii="Times New Roman" w:hAnsi="Times New Roman" w:cs="Times New Roman"/>
-          <w:sz w:val="20"/>
-          <w:szCs w:val="20"/>
-        </w:rPr>
-        <w:t xml:space="preserve">Fast 4D Shape Sequence Completion from Sparse Samples via Spline Fitting in Linear Rotation Invariant Space. GMP 2018 </w:t>
-      </w:r>
-      <w:r>
-        <w:rPr>
-          <w:rFonts w:ascii="Times New Roman" w:hAnsi="Times New Roman" w:cs="Times New Roman" w:hint="eastAsia"/>
-          <w:sz w:val="20"/>
-          <w:szCs w:val="20"/>
-        </w:rPr>
-        <w:t>.</w:t>
-      </w:r>
-      <w:r>
-        <w:rPr>
-          <w:rFonts w:ascii="Times New Roman" w:hAnsi="Times New Roman" w:cs="Times New Roman"/>
-          <w:sz w:val="20"/>
-          <w:szCs w:val="20"/>
-        </w:rPr>
-        <w:t>(CCF C</w:t>
-      </w:r>
-      <w:r>
-        <w:rPr>
-          <w:rFonts w:eastAsiaTheme="minorHAnsi" w:cs="Times New Roman" w:hint="eastAsia"/>
-          <w:sz w:val="20"/>
-          <w:szCs w:val="20"/>
-        </w:rPr>
-        <w:t>类，</w:t>
-      </w:r>
-      <w:r>
-        <w:rPr>
-          <w:rFonts w:ascii="Times New Roman" w:hAnsi="Times New Roman" w:cs="Times New Roman" w:hint="eastAsia"/>
-          <w:sz w:val="20"/>
-          <w:szCs w:val="20"/>
-        </w:rPr>
-        <w:t>投稿准备</w:t>
-      </w:r>
-      <w:bookmarkStart w:id="7" w:name="_GoBack"/>
-      <w:bookmarkEnd w:id="7"/>
-      <w:r>
-        <w:rPr>
-          <w:rFonts w:ascii="Times New Roman" w:hAnsi="Times New Roman" w:cs="Times New Roman" w:hint="eastAsia"/>
-          <w:sz w:val="20"/>
-          <w:szCs w:val="20"/>
-        </w:rPr>
-        <w:t>中</w:t>
+        <w:t>Q. Xia</w:t>
+      </w:r>
+      <w:r>
+        <w:rPr>
+          <w:rFonts w:ascii="Times New Roman" w:hAnsi="Times New Roman" w:cs="Times New Roman"/>
+          <w:sz w:val="20"/>
+          <w:szCs w:val="20"/>
+        </w:rPr>
+        <w:t>, S. Li</w:t>
+      </w:r>
+      <w:r>
+        <w:rPr>
+          <w:rFonts w:ascii="Times New Roman" w:hAnsi="Times New Roman" w:cs="Times New Roman" w:hint="eastAsia"/>
+          <w:sz w:val="20"/>
+          <w:szCs w:val="20"/>
+          <w:vertAlign w:val="superscript"/>
+        </w:rPr>
+        <w:t>*</w:t>
+      </w:r>
+      <w:r>
+        <w:rPr>
+          <w:rFonts w:ascii="Times New Roman" w:hAnsi="Times New Roman" w:cs="Times New Roman"/>
+          <w:sz w:val="20"/>
+          <w:szCs w:val="20"/>
+        </w:rPr>
+        <w:t>, A. Hao and H. Qin.</w:t>
+      </w:r>
+      <w:r>
+        <w:rPr>
+          <w:rFonts w:ascii="Times New Roman" w:hAnsi="Times New Roman" w:cs="Times New Roman"/>
+          <w:sz w:val="20"/>
+          <w:szCs w:val="20"/>
+        </w:rPr>
+        <w:t xml:space="preserve"> High-fidelity Compression of Dynamic Meshes with Fine Details using Piece-wise Manifold Harmonic Bases. </w:t>
+      </w:r>
+      <w:r>
+        <w:rPr>
+          <w:rFonts w:ascii="Times New Roman" w:hAnsi="Times New Roman" w:cs="Times New Roman"/>
+          <w:sz w:val="20"/>
+          <w:szCs w:val="20"/>
+        </w:rPr>
+        <w:t>Computer Graphics International</w:t>
+      </w:r>
+      <w:r>
+        <w:rPr>
+          <w:rFonts w:ascii="Times New Roman" w:hAnsi="Times New Roman" w:cs="Times New Roman"/>
+          <w:sz w:val="20"/>
+          <w:szCs w:val="20"/>
+        </w:rPr>
+        <w:t xml:space="preserve"> 2018. (CCF C</w:t>
+      </w:r>
+      <w:r>
+        <w:rPr>
+          <w:rFonts w:ascii="Times New Roman" w:hAnsi="Times New Roman" w:cs="Times New Roman" w:hint="eastAsia"/>
+          <w:sz w:val="20"/>
+          <w:szCs w:val="20"/>
+        </w:rPr>
+        <w:t>类</w:t>
       </w:r>
       <w:r>
         <w:rPr>
@@ -3803,7 +3809,24 @@
           <w:sz w:val="20"/>
           <w:szCs w:val="20"/>
         </w:rPr>
-        <w:t xml:space="preserve">S. Li, </w:t>
+        <w:t>S. Li</w:t>
+      </w:r>
+      <w:r>
+        <w:rPr>
+          <w:rFonts w:ascii="Times New Roman" w:hAnsi="Times New Roman" w:cs="Times New Roman" w:hint="eastAsia"/>
+          <w:sz w:val="20"/>
+          <w:szCs w:val="20"/>
+          <w:vertAlign w:val="superscript"/>
+        </w:rPr>
+        <w:t>*</w:t>
+      </w:r>
+      <w:r>
+        <w:rPr>
+          <w:rFonts w:ascii="Times New Roman" w:hAnsi="Times New Roman" w:cs="Times New Roman"/>
+          <w:sz w:val="20"/>
+          <w:szCs w:val="20"/>
+        </w:rPr>
+        <w:t xml:space="preserve">, </w:t>
       </w:r>
       <w:r>
         <w:rPr>
@@ -3894,7 +3917,24 @@
           <w:sz w:val="20"/>
           <w:szCs w:val="20"/>
         </w:rPr>
-        <w:t>, S. Li, H. Qin and A. Hao. Automatic Extraction of Generic Focal Features on 3D Shapes via Random Forest Regression Analysis of Geodesics-in-Heat. Computer Aided Geometric Design</w:t>
+        <w:t>, S. Li</w:t>
+      </w:r>
+      <w:r>
+        <w:rPr>
+          <w:rFonts w:ascii="Times New Roman" w:hAnsi="Times New Roman" w:cs="Times New Roman" w:hint="eastAsia"/>
+          <w:sz w:val="20"/>
+          <w:szCs w:val="20"/>
+          <w:vertAlign w:val="superscript"/>
+        </w:rPr>
+        <w:t>*</w:t>
+      </w:r>
+      <w:r>
+        <w:rPr>
+          <w:rFonts w:ascii="Times New Roman" w:hAnsi="Times New Roman" w:cs="Times New Roman"/>
+          <w:sz w:val="20"/>
+          <w:szCs w:val="20"/>
+        </w:rPr>
+        <w:t>, H. Qin and A. Hao. Automatic Extraction of Generic Focal Features on 3D Shapes via Random Forest Regression Analysis of Geodesics-in-Heat. Computer Aided Geometric Design</w:t>
       </w:r>
       <w:r>
         <w:rPr>
@@ -3966,7 +4006,24 @@
           <w:sz w:val="20"/>
           <w:szCs w:val="20"/>
         </w:rPr>
-        <w:t xml:space="preserve">Y. Qiu, L. Yang, S. Li, </w:t>
+        <w:t>Y. Qiu, L. Yang, S. Li</w:t>
+      </w:r>
+      <w:r>
+        <w:rPr>
+          <w:rFonts w:ascii="Times New Roman" w:hAnsi="Times New Roman" w:cs="Times New Roman" w:hint="eastAsia"/>
+          <w:sz w:val="20"/>
+          <w:szCs w:val="20"/>
+          <w:vertAlign w:val="superscript"/>
+        </w:rPr>
+        <w:t>*</w:t>
+      </w:r>
+      <w:r>
+        <w:rPr>
+          <w:rFonts w:ascii="Times New Roman" w:hAnsi="Times New Roman" w:cs="Times New Roman"/>
+          <w:sz w:val="20"/>
+          <w:szCs w:val="20"/>
+        </w:rPr>
+        <w:t xml:space="preserve">, </w:t>
       </w:r>
       <w:r>
         <w:rPr>
@@ -3994,7 +4051,7 @@
         </w:rPr>
         <w:t xml:space="preserve">, </w:t>
       </w:r>
-      <w:bookmarkStart w:id="8" w:name="OLE_LINK8"/>
+      <w:bookmarkStart w:id="5" w:name="OLE_LINK8"/>
       <w:r>
         <w:rPr>
           <w:rFonts w:ascii="Times New Roman" w:hAnsi="Times New Roman" w:cs="Times New Roman"/>
@@ -4027,7 +4084,7 @@
         </w:rPr>
         <w:t>(5)</w:t>
       </w:r>
-      <w:bookmarkEnd w:id="8"/>
+      <w:bookmarkEnd w:id="5"/>
       <w:r>
         <w:rPr>
           <w:rFonts w:ascii="Times New Roman" w:hAnsi="Times New Roman" w:cs="Times New Roman"/>
@@ -4070,6 +4127,14 @@
       <w:r>
         <w:rPr>
           <w:rFonts w:ascii="Times New Roman" w:hAnsi="Times New Roman" w:cs="Times New Roman"/>
+          <w:sz w:val="20"/>
+          <w:szCs w:val="20"/>
+        </w:rPr>
+        <w:t xml:space="preserve">S. Li, Z. Xie, </w:t>
+      </w:r>
+      <w:r>
+        <w:rPr>
+          <w:rFonts w:ascii="Times New Roman" w:hAnsi="Times New Roman" w:cs="Times New Roman"/>
           <w:b/>
           <w:sz w:val="20"/>
           <w:szCs w:val="20"/>
@@ -4083,7 +4148,430 @@
           <w:sz w:val="20"/>
           <w:szCs w:val="20"/>
         </w:rPr>
-        <w:t xml:space="preserve">, S. Li, H. Qin and A. Hao. A Regional Descriptor for Partial Shape Retrieval </w:t>
+        <w:t>, A. Hao</w:t>
+      </w:r>
+      <w:r>
+        <w:rPr>
+          <w:rFonts w:ascii="Times New Roman" w:hAnsi="Times New Roman" w:cs="Times New Roman"/>
+          <w:sz w:val="20"/>
+          <w:szCs w:val="20"/>
+          <w:vertAlign w:val="superscript"/>
+        </w:rPr>
+        <w:t>*</w:t>
+      </w:r>
+      <w:r>
+        <w:rPr>
+          <w:rFonts w:ascii="Times New Roman" w:hAnsi="Times New Roman" w:cs="Times New Roman"/>
+          <w:sz w:val="20"/>
+          <w:szCs w:val="20"/>
+        </w:rPr>
+        <w:t xml:space="preserve"> and H. Qin. </w:t>
+      </w:r>
+      <w:r>
+        <w:rPr>
+          <w:rFonts w:ascii="Times New Roman" w:hAnsi="Times New Roman" w:cs="Times New Roman"/>
+          <w:sz w:val="20"/>
+          <w:szCs w:val="20"/>
+        </w:rPr>
+        <w:t>Hybrid 4D Cardiovascular Modeling based on Patient-Speci</w:t>
+      </w:r>
+      <w:r>
+        <w:rPr>
+          <w:rFonts w:ascii="Times New Roman" w:hAnsi="Times New Roman" w:cs="Times New Roman" w:hint="eastAsia"/>
+          <w:sz w:val="20"/>
+          <w:szCs w:val="20"/>
+        </w:rPr>
+        <w:t>fi</w:t>
+      </w:r>
+      <w:r>
+        <w:rPr>
+          <w:rFonts w:ascii="Times New Roman" w:hAnsi="Times New Roman" w:cs="Times New Roman"/>
+          <w:sz w:val="20"/>
+          <w:szCs w:val="20"/>
+        </w:rPr>
+        <w:t>c Clinical Images for Real-time PCI</w:t>
+      </w:r>
+      <w:r>
+        <w:rPr>
+          <w:rFonts w:ascii="Times New Roman" w:hAnsi="Times New Roman" w:cs="Times New Roman"/>
+          <w:sz w:val="20"/>
+          <w:szCs w:val="20"/>
+        </w:rPr>
+        <w:t xml:space="preserve"> </w:t>
+      </w:r>
+      <w:r>
+        <w:rPr>
+          <w:rFonts w:ascii="Times New Roman" w:hAnsi="Times New Roman" w:cs="Times New Roman"/>
+          <w:sz w:val="20"/>
+          <w:szCs w:val="20"/>
+        </w:rPr>
+        <w:t>Surgery Simulation</w:t>
+      </w:r>
+      <w:r>
+        <w:rPr>
+          <w:rFonts w:ascii="Times New Roman" w:hAnsi="Times New Roman" w:cs="Times New Roman"/>
+          <w:sz w:val="20"/>
+          <w:szCs w:val="20"/>
+        </w:rPr>
+        <w:t xml:space="preserve">. Graphical Models. </w:t>
+      </w:r>
+      <w:r>
+        <w:rPr>
+          <w:rFonts w:ascii="Times New Roman" w:hAnsi="Times New Roman" w:cs="Times New Roman" w:hint="eastAsia"/>
+          <w:sz w:val="20"/>
+          <w:szCs w:val="20"/>
+        </w:rPr>
+        <w:t xml:space="preserve">(CCF </w:t>
+      </w:r>
+      <w:r>
+        <w:rPr>
+          <w:rFonts w:ascii="Times New Roman" w:hAnsi="Times New Roman" w:cs="Times New Roman"/>
+          <w:sz w:val="20"/>
+          <w:szCs w:val="20"/>
+        </w:rPr>
+        <w:t xml:space="preserve">B </w:t>
+      </w:r>
+      <w:r>
+        <w:rPr>
+          <w:rFonts w:ascii="Times New Roman" w:hAnsi="Times New Roman" w:cs="Times New Roman" w:hint="eastAsia"/>
+          <w:sz w:val="20"/>
+          <w:szCs w:val="20"/>
+        </w:rPr>
+        <w:t>类，</w:t>
+      </w:r>
+      <w:r>
+        <w:rPr>
+          <w:rFonts w:ascii="Times New Roman" w:hAnsi="Times New Roman" w:cs="Times New Roman" w:hint="eastAsia"/>
+          <w:sz w:val="20"/>
+          <w:szCs w:val="20"/>
+        </w:rPr>
+        <w:t>会议推荐二轮</w:t>
+      </w:r>
+      <w:r>
+        <w:rPr>
+          <w:rFonts w:ascii="Times New Roman" w:hAnsi="Times New Roman" w:cs="Times New Roman" w:hint="eastAsia"/>
+          <w:sz w:val="20"/>
+          <w:szCs w:val="20"/>
+        </w:rPr>
+        <w:t>审稿中</w:t>
+      </w:r>
+      <w:r>
+        <w:rPr>
+          <w:rFonts w:ascii="Times New Roman" w:hAnsi="Times New Roman" w:cs="Times New Roman"/>
+          <w:sz w:val="20"/>
+          <w:szCs w:val="20"/>
+        </w:rPr>
+        <w:t>)</w:t>
+      </w:r>
+    </w:p>
+    <w:p>
+      <w:pPr>
+        <w:pStyle w:val="a4"/>
+        <w:numPr>
+          <w:ilvl w:val="0"/>
+          <w:numId w:val="1"/>
+        </w:numPr>
+        <w:ind w:firstLineChars="0"/>
+        <w:rPr>
+          <w:rFonts w:ascii="Times New Roman" w:hAnsi="Times New Roman" w:cs="Times New Roman"/>
+          <w:sz w:val="20"/>
+          <w:szCs w:val="20"/>
+        </w:rPr>
+      </w:pPr>
+      <w:r>
+        <w:rPr>
+          <w:rFonts w:ascii="Times New Roman" w:hAnsi="Times New Roman" w:cs="Times New Roman"/>
+          <w:sz w:val="20"/>
+          <w:szCs w:val="20"/>
+        </w:rPr>
+        <w:t>X. T</w:t>
+      </w:r>
+      <w:r>
+        <w:rPr>
+          <w:rFonts w:ascii="Times New Roman" w:hAnsi="Times New Roman" w:cs="Times New Roman" w:hint="eastAsia"/>
+          <w:sz w:val="20"/>
+          <w:szCs w:val="20"/>
+        </w:rPr>
+        <w:t>an</w:t>
+      </w:r>
+      <w:r>
+        <w:rPr>
+          <w:rFonts w:ascii="Times New Roman" w:hAnsi="Times New Roman" w:cs="Times New Roman"/>
+          <w:sz w:val="20"/>
+          <w:szCs w:val="20"/>
+        </w:rPr>
+        <w:t xml:space="preserve">, X. Peng, L. Liu and </w:t>
+      </w:r>
+      <w:r>
+        <w:rPr>
+          <w:rFonts w:ascii="Times New Roman" w:hAnsi="Times New Roman" w:cs="Times New Roman"/>
+          <w:b/>
+          <w:sz w:val="20"/>
+          <w:szCs w:val="20"/>
+          <w:u w:val="single"/>
+        </w:rPr>
+        <w:t>Q. X</w:t>
+      </w:r>
+      <w:r>
+        <w:rPr>
+          <w:rFonts w:ascii="Times New Roman" w:hAnsi="Times New Roman" w:cs="Times New Roman" w:hint="eastAsia"/>
+          <w:b/>
+          <w:sz w:val="20"/>
+          <w:szCs w:val="20"/>
+          <w:u w:val="single"/>
+        </w:rPr>
+        <w:t>ia</w:t>
+      </w:r>
+      <w:r>
+        <w:rPr>
+          <w:rFonts w:ascii="Times New Roman" w:hAnsi="Times New Roman" w:cs="Times New Roman"/>
+          <w:b/>
+          <w:sz w:val="20"/>
+          <w:szCs w:val="20"/>
+          <w:u w:val="single"/>
+          <w:vertAlign w:val="superscript"/>
+        </w:rPr>
+        <w:t>*</w:t>
+      </w:r>
+      <w:r>
+        <w:rPr>
+          <w:rFonts w:ascii="Times New Roman" w:hAnsi="Times New Roman" w:cs="Times New Roman"/>
+          <w:sz w:val="20"/>
+          <w:szCs w:val="20"/>
+        </w:rPr>
+        <w:t xml:space="preserve">. </w:t>
+      </w:r>
+      <w:r>
+        <w:rPr>
+          <w:rFonts w:ascii="Times New Roman" w:hAnsi="Times New Roman" w:cs="Times New Roman"/>
+          <w:sz w:val="20"/>
+          <w:szCs w:val="20"/>
+        </w:rPr>
+        <w:t>Automatic Human Body Feature Extraction and Personal Size Measurement</w:t>
+      </w:r>
+      <w:r>
+        <w:rPr>
+          <w:rFonts w:ascii="Times New Roman" w:hAnsi="Times New Roman" w:cs="Times New Roman"/>
+          <w:sz w:val="20"/>
+          <w:szCs w:val="20"/>
+        </w:rPr>
+        <w:t>. JVLC. (SCI, IF 1.171</w:t>
+      </w:r>
+      <w:r>
+        <w:rPr>
+          <w:rFonts w:ascii="Times New Roman" w:hAnsi="Times New Roman" w:cs="Times New Roman"/>
+          <w:sz w:val="20"/>
+          <w:szCs w:val="20"/>
+        </w:rPr>
+        <w:t xml:space="preserve">, </w:t>
+      </w:r>
+      <w:r>
+        <w:rPr>
+          <w:rFonts w:ascii="Times New Roman" w:hAnsi="Times New Roman" w:cs="Times New Roman" w:hint="eastAsia"/>
+          <w:sz w:val="20"/>
+          <w:szCs w:val="20"/>
+        </w:rPr>
+        <w:t>大修返回二轮</w:t>
+      </w:r>
+      <w:r>
+        <w:rPr>
+          <w:rFonts w:ascii="Times New Roman" w:hAnsi="Times New Roman" w:cs="Times New Roman" w:hint="eastAsia"/>
+          <w:sz w:val="20"/>
+          <w:szCs w:val="20"/>
+        </w:rPr>
+        <w:t>审稿中</w:t>
+      </w:r>
+      <w:r>
+        <w:rPr>
+          <w:rFonts w:ascii="Times New Roman" w:hAnsi="Times New Roman" w:cs="Times New Roman"/>
+          <w:sz w:val="20"/>
+          <w:szCs w:val="20"/>
+        </w:rPr>
+        <w:t>)</w:t>
+      </w:r>
+      <w:bookmarkStart w:id="6" w:name="_GoBack"/>
+      <w:bookmarkEnd w:id="6"/>
+    </w:p>
+    <w:p>
+      <w:pPr>
+        <w:pStyle w:val="a4"/>
+        <w:numPr>
+          <w:ilvl w:val="0"/>
+          <w:numId w:val="1"/>
+        </w:numPr>
+        <w:ind w:firstLineChars="0"/>
+        <w:rPr>
+          <w:rFonts w:ascii="Times New Roman" w:hAnsi="Times New Roman" w:cs="Times New Roman"/>
+          <w:sz w:val="20"/>
+          <w:szCs w:val="20"/>
+        </w:rPr>
+      </w:pPr>
+      <w:r>
+        <w:rPr>
+          <w:rFonts w:ascii="Times New Roman" w:hAnsi="Times New Roman" w:cs="Times New Roman"/>
+          <w:b/>
+          <w:sz w:val="20"/>
+          <w:szCs w:val="20"/>
+          <w:u w:val="single"/>
+        </w:rPr>
+        <w:t>Q</w:t>
+      </w:r>
+      <w:r>
+        <w:rPr>
+          <w:rFonts w:ascii="Times New Roman" w:hAnsi="Times New Roman" w:cs="Times New Roman" w:hint="eastAsia"/>
+          <w:b/>
+          <w:sz w:val="20"/>
+          <w:szCs w:val="20"/>
+          <w:u w:val="single"/>
+        </w:rPr>
+        <w:t>. Xia</w:t>
+      </w:r>
+      <w:r>
+        <w:rPr>
+          <w:rFonts w:ascii="Times New Roman" w:hAnsi="Times New Roman" w:cs="Times New Roman" w:hint="eastAsia"/>
+          <w:sz w:val="20"/>
+          <w:szCs w:val="20"/>
+        </w:rPr>
+        <w:t xml:space="preserve">, C. Chen, S. </w:t>
+      </w:r>
+      <w:r>
+        <w:rPr>
+          <w:rFonts w:ascii="Times New Roman" w:hAnsi="Times New Roman" w:cs="Times New Roman"/>
+          <w:sz w:val="20"/>
+          <w:szCs w:val="20"/>
+        </w:rPr>
+        <w:t>Li</w:t>
+      </w:r>
+      <w:r>
+        <w:rPr>
+          <w:rFonts w:ascii="Times New Roman" w:hAnsi="Times New Roman" w:cs="Times New Roman" w:hint="eastAsia"/>
+          <w:sz w:val="20"/>
+          <w:szCs w:val="20"/>
+          <w:vertAlign w:val="superscript"/>
+        </w:rPr>
+        <w:t>*</w:t>
+      </w:r>
+      <w:r>
+        <w:rPr>
+          <w:rFonts w:ascii="Times New Roman" w:hAnsi="Times New Roman" w:cs="Times New Roman"/>
+          <w:sz w:val="20"/>
+          <w:szCs w:val="20"/>
+        </w:rPr>
+        <w:t xml:space="preserve">, A. Hao and H. Qin. Fast 4D Shape Sequence Completion from Sparse Samples via Spline Fitting in Linear Rotation Invariant Space. </w:t>
+      </w:r>
+      <w:r>
+        <w:rPr>
+          <w:rFonts w:ascii="Times New Roman" w:hAnsi="Times New Roman" w:cs="Times New Roman"/>
+          <w:sz w:val="20"/>
+          <w:szCs w:val="20"/>
+        </w:rPr>
+        <w:t>CAD</w:t>
+      </w:r>
+      <w:r>
+        <w:rPr>
+          <w:rFonts w:ascii="Times New Roman" w:hAnsi="Times New Roman" w:cs="Times New Roman" w:hint="eastAsia"/>
+          <w:sz w:val="20"/>
+          <w:szCs w:val="20"/>
+        </w:rPr>
+        <w:t>.</w:t>
+      </w:r>
+      <w:r>
+        <w:rPr>
+          <w:rFonts w:ascii="Times New Roman" w:hAnsi="Times New Roman" w:cs="Times New Roman"/>
+          <w:sz w:val="20"/>
+          <w:szCs w:val="20"/>
+        </w:rPr>
+        <w:t xml:space="preserve">(CCF </w:t>
+      </w:r>
+      <w:r>
+        <w:rPr>
+          <w:rFonts w:ascii="Times New Roman" w:hAnsi="Times New Roman" w:cs="Times New Roman"/>
+          <w:sz w:val="20"/>
+          <w:szCs w:val="20"/>
+        </w:rPr>
+        <w:t>B</w:t>
+      </w:r>
+      <w:r>
+        <w:rPr>
+          <w:rFonts w:eastAsiaTheme="minorHAnsi" w:cs="Times New Roman" w:hint="eastAsia"/>
+          <w:sz w:val="20"/>
+          <w:szCs w:val="20"/>
+        </w:rPr>
+        <w:t>类，</w:t>
+      </w:r>
+      <w:r>
+        <w:rPr>
+          <w:rFonts w:ascii="Times New Roman" w:hAnsi="Times New Roman" w:cs="Times New Roman" w:hint="eastAsia"/>
+          <w:sz w:val="20"/>
+          <w:szCs w:val="20"/>
+        </w:rPr>
+        <w:t>审稿</w:t>
+      </w:r>
+      <w:r>
+        <w:rPr>
+          <w:rFonts w:ascii="Times New Roman" w:hAnsi="Times New Roman" w:cs="Times New Roman" w:hint="eastAsia"/>
+          <w:sz w:val="20"/>
+          <w:szCs w:val="20"/>
+        </w:rPr>
+        <w:t>中</w:t>
+      </w:r>
+      <w:r>
+        <w:rPr>
+          <w:rFonts w:ascii="Times New Roman" w:hAnsi="Times New Roman" w:cs="Times New Roman"/>
+          <w:sz w:val="20"/>
+          <w:szCs w:val="20"/>
+        </w:rPr>
+        <w:t>)</w:t>
+      </w:r>
+    </w:p>
+    <w:p>
+      <w:pPr>
+        <w:pStyle w:val="a4"/>
+        <w:numPr>
+          <w:ilvl w:val="0"/>
+          <w:numId w:val="1"/>
+        </w:numPr>
+        <w:ind w:firstLineChars="0"/>
+        <w:rPr>
+          <w:rFonts w:ascii="Times New Roman" w:hAnsi="Times New Roman" w:cs="Times New Roman"/>
+          <w:sz w:val="20"/>
+          <w:szCs w:val="20"/>
+        </w:rPr>
+      </w:pPr>
+      <w:r>
+        <w:rPr>
+          <w:rFonts w:ascii="Times New Roman" w:hAnsi="Times New Roman" w:cs="Times New Roman"/>
+          <w:b/>
+          <w:sz w:val="20"/>
+          <w:szCs w:val="20"/>
+          <w:u w:val="single"/>
+        </w:rPr>
+        <w:t>Q. Xia</w:t>
+      </w:r>
+      <w:r>
+        <w:rPr>
+          <w:rFonts w:ascii="Times New Roman" w:hAnsi="Times New Roman" w:cs="Times New Roman"/>
+          <w:sz w:val="20"/>
+          <w:szCs w:val="20"/>
+        </w:rPr>
+        <w:t>, S. Li</w:t>
+      </w:r>
+      <w:r>
+        <w:rPr>
+          <w:rFonts w:ascii="Times New Roman" w:hAnsi="Times New Roman" w:cs="Times New Roman" w:hint="eastAsia"/>
+          <w:sz w:val="20"/>
+          <w:szCs w:val="20"/>
+          <w:vertAlign w:val="superscript"/>
+        </w:rPr>
+        <w:t>*</w:t>
+      </w:r>
+      <w:r>
+        <w:rPr>
+          <w:rFonts w:ascii="Times New Roman" w:hAnsi="Times New Roman" w:cs="Times New Roman"/>
+          <w:sz w:val="20"/>
+          <w:szCs w:val="20"/>
+        </w:rPr>
+        <w:t xml:space="preserve">, H. Qin and A. Hao. A Regional Descriptor for Partial Shape Retrieval </w:t>
       </w:r>
       <w:r>
         <w:rPr>
@@ -5568,7 +6056,7 @@
 </file>
 
 <file path=customXml/itemProps1.xml><?xml version="1.0" encoding="utf-8"?>
-<ds:datastoreItem xmlns:ds="http://schemas.openxmlformats.org/officeDocument/2006/customXml" ds:itemID="{0AC56D26-C8B3-4DF5-9496-65F2ECFEBD78}">
+<ds:datastoreItem xmlns:ds="http://schemas.openxmlformats.org/officeDocument/2006/customXml" ds:itemID="{178FCA09-70C9-44B0-81F1-20DD5DD25088}">
   <ds:schemaRefs>
     <ds:schemaRef ds:uri="http://schemas.openxmlformats.org/officeDocument/2006/bibliography"/>
   </ds:schemaRefs>

</xml_diff>